<commit_message>
tata letak di ubah
</commit_message>
<xml_diff>
--- a/Test Educat Modul Core.docx
+++ b/Test Educat Modul Core.docx
@@ -843,9 +843,9 @@
         </w:rPr>
         <w:drawing>
           <wp:inline distT="0" distB="0" distL="114300" distR="114300">
-            <wp:extent cx="5011420" cy="9629775"/>
-            <wp:effectExtent l="0" t="0" r="17780" b="9525"/>
-            <wp:docPr id="10" name="Picture 10" descr="Test Core Educat Flowgraph (3)"/>
+            <wp:extent cx="4903470" cy="9421495"/>
+            <wp:effectExtent l="0" t="0" r="11430" b="8255"/>
+            <wp:docPr id="11" name="Picture 11" descr="Test Core Educat Flowgraph (3)"/>
             <wp:cNvGraphicFramePr>
               <a:graphicFrameLocks xmlns:a="http://schemas.openxmlformats.org/drawingml/2006/main" noChangeAspect="1"/>
             </wp:cNvGraphicFramePr>
@@ -853,7 +853,7 @@
               <a:graphicData uri="http://schemas.openxmlformats.org/drawingml/2006/picture">
                 <pic:pic xmlns:pic="http://schemas.openxmlformats.org/drawingml/2006/picture">
                   <pic:nvPicPr>
-                    <pic:cNvPr id="10" name="Picture 10" descr="Test Core Educat Flowgraph (3)"/>
+                    <pic:cNvPr id="11" name="Picture 11" descr="Test Core Educat Flowgraph (3)"/>
                     <pic:cNvPicPr>
                       <a:picLocks noChangeAspect="1"/>
                     </pic:cNvPicPr>
@@ -867,7 +867,7 @@
                   <pic:spPr>
                     <a:xfrm>
                       <a:off x="0" y="0"/>
-                      <a:ext cx="5011420" cy="9629775"/>
+                      <a:ext cx="4903470" cy="9421495"/>
                     </a:xfrm>
                     <a:prstGeom prst="rect">
                       <a:avLst/>
@@ -1007,39 +1007,51 @@
           <w:rFonts w:hint="default"/>
         </w:rPr>
       </w:pPr>
+    </w:p>
+    <w:p>
+      <w:pPr>
+        <w:numPr>
+          <w:numId w:val="0"/>
+        </w:numPr>
+        <w:ind w:left="840" w:leftChars="0" w:firstLine="420" w:firstLineChars="0"/>
+        <w:jc w:val="left"/>
+        <w:rPr>
+          <w:rFonts w:hint="default"/>
+        </w:rPr>
+      </w:pPr>
+    </w:p>
+    <w:p>
+      <w:pPr>
+        <w:numPr>
+          <w:ilvl w:val="0"/>
+          <w:numId w:val="1"/>
+        </w:numPr>
+        <w:ind w:left="425" w:leftChars="0" w:hanging="425" w:firstLineChars="0"/>
+        <w:jc w:val="left"/>
+        <w:rPr>
+          <w:rFonts w:hint="default"/>
+        </w:rPr>
+      </w:pPr>
+      <w:r>
+        <w:rPr>
+          <w:rFonts w:hint="default"/>
+        </w:rPr>
+        <w:t>Test Case</w:t>
+      </w:r>
+    </w:p>
+    <w:p>
+      <w:pPr>
+        <w:numPr>
+          <w:numId w:val="0"/>
+        </w:numPr>
+        <w:ind w:leftChars="0"/>
+        <w:jc w:val="left"/>
+        <w:rPr>
+          <w:rFonts w:hint="default"/>
+        </w:rPr>
+      </w:pPr>
       <w:bookmarkStart w:id="0" w:name="_GoBack"/>
       <w:bookmarkEnd w:id="0"/>
-    </w:p>
-    <w:p>
-      <w:pPr>
-        <w:numPr>
-          <w:numId w:val="0"/>
-        </w:numPr>
-        <w:ind w:left="840" w:leftChars="0" w:firstLine="420" w:firstLineChars="0"/>
-        <w:jc w:val="left"/>
-        <w:rPr>
-          <w:rFonts w:hint="default"/>
-        </w:rPr>
-      </w:pPr>
-    </w:p>
-    <w:p>
-      <w:pPr>
-        <w:numPr>
-          <w:ilvl w:val="0"/>
-          <w:numId w:val="1"/>
-        </w:numPr>
-        <w:ind w:left="425" w:leftChars="0" w:hanging="425" w:firstLineChars="0"/>
-        <w:jc w:val="left"/>
-        <w:rPr>
-          <w:rFonts w:hint="default"/>
-        </w:rPr>
-      </w:pPr>
-      <w:r>
-        <w:rPr>
-          <w:rFonts w:hint="default"/>
-        </w:rPr>
-        <w:t>Test Case</w:t>
-      </w:r>
     </w:p>
     <w:tbl>
       <w:tblPr>

</xml_diff>